<commit_message>
Separar els estils css en un fitxer separat del html
</commit_message>
<xml_diff>
--- a/doc/Documentació Examen Accessibilitat UF.docx
+++ b/doc/Documentació Examen Accessibilitat UF.docx
@@ -28,15 +28,7 @@
         </w:numPr>
       </w:pPr>
       <w:r>
-        <w:t xml:space="preserve">La primera millora al codi serà afegir un </w:t>
-      </w:r>
-      <w:proofErr w:type="spellStart"/>
-      <w:r>
-        <w:t>title</w:t>
-      </w:r>
-      <w:proofErr w:type="spellEnd"/>
-      <w:r>
-        <w:t xml:space="preserve">, </w:t>
+        <w:t xml:space="preserve">La primera millora al codi serà afegir un title, </w:t>
       </w:r>
       <w:r>
         <w:t xml:space="preserve">ja que </w:t>
@@ -61,6 +53,21 @@
       </w:r>
       <w:r>
         <w:t>.</w:t>
+      </w:r>
+    </w:p>
+    <w:p>
+      <w:pPr>
+        <w:pStyle w:val="Prrafodelista"/>
+        <w:numPr>
+          <w:ilvl w:val="0"/>
+          <w:numId w:val="1"/>
+        </w:numPr>
+      </w:pPr>
+      <w:r>
+        <w:t xml:space="preserve">El segon pas es la separació del HTML i el CSS, ja que </w:t>
+      </w:r>
+      <w:r>
+        <w:t>facilita la gestió i actualització dels estils sense afectar l'estructura HTML, millorant la claredat i l'organització del codi.</w:t>
       </w:r>
     </w:p>
     <w:p/>

</xml_diff>

<commit_message>
Afegir css bàsic per a fer més atractiva la web
</commit_message>
<xml_diff>
--- a/doc/Documentació Examen Accessibilitat UF.docx
+++ b/doc/Documentació Examen Accessibilitat UF.docx
@@ -28,7 +28,15 @@
         </w:numPr>
       </w:pPr>
       <w:r>
-        <w:t xml:space="preserve">La primera millora al codi serà afegir un title, </w:t>
+        <w:t xml:space="preserve">La primera millora al codi serà afegir un </w:t>
+      </w:r>
+      <w:proofErr w:type="spellStart"/>
+      <w:r>
+        <w:t>title</w:t>
+      </w:r>
+      <w:proofErr w:type="spellEnd"/>
+      <w:r>
+        <w:t xml:space="preserve">, </w:t>
       </w:r>
       <w:r>
         <w:t xml:space="preserve">ja que </w:t>
@@ -37,22 +45,22 @@
         <w:rPr>
           <w:u w:val="single"/>
         </w:rPr>
-        <w:t>e</w:t>
-      </w:r>
-      <w:r>
-        <w:rPr>
-          <w:u w:val="single"/>
-        </w:rPr>
-        <w:t>l</w:t>
-      </w:r>
-      <w:r>
-        <w:t xml:space="preserve"> títol d'una pàgina web és essencial perquè proporciona una orientació ràpida sobre el contingut de la pàgina, facilitant la navegació especialment per usuaris </w:t>
-      </w:r>
-      <w:r>
-        <w:t>que utilitzen ajudes externes per a llegir la pantalla</w:t>
-      </w:r>
-      <w:r>
-        <w:t>.</w:t>
+        <w:t>el</w:t>
+      </w:r>
+      <w:r>
+        <w:t xml:space="preserve"> títol d'una pàgina web és essencial perquè </w:t>
+      </w:r>
+      <w:r>
+        <w:t>ens dona</w:t>
+      </w:r>
+      <w:r>
+        <w:t xml:space="preserve"> una orientació ràpida </w:t>
+      </w:r>
+      <w:r>
+        <w:t>sobre</w:t>
+      </w:r>
+      <w:r>
+        <w:t xml:space="preserve"> la pàgina, facilitant la navegació especialment per usuaris que utilitzen ajudes externes per a llegir la pantalla.</w:t>
       </w:r>
     </w:p>
     <w:p>
@@ -70,8 +78,398 @@
         <w:t>facilita la gestió i actualització dels estils sense afectar l'estructura HTML, millorant la claredat i l'organització del codi.</w:t>
       </w:r>
     </w:p>
+    <w:p>
+      <w:pPr>
+        <w:pStyle w:val="Prrafodelista"/>
+        <w:numPr>
+          <w:ilvl w:val="0"/>
+          <w:numId w:val="1"/>
+        </w:numPr>
+      </w:pPr>
+      <w:r>
+        <w:t xml:space="preserve">Afegeixo un </w:t>
+      </w:r>
+      <w:proofErr w:type="spellStart"/>
+      <w:r>
+        <w:t>header</w:t>
+      </w:r>
+      <w:proofErr w:type="spellEnd"/>
+      <w:r>
+        <w:t xml:space="preserve"> amb l’atribut d’ARIA, </w:t>
+      </w:r>
+      <w:proofErr w:type="spellStart"/>
+      <w:r>
+        <w:t>role</w:t>
+      </w:r>
+      <w:proofErr w:type="spellEnd"/>
+      <w:r>
+        <w:t>, que ens defineix una secció de la pàgina com a complementària del contingut principal, on poso l’h1,per estructurar el contingut de manera correcta clara i entenedora.</w:t>
+      </w:r>
+    </w:p>
+    <w:p>
+      <w:pPr>
+        <w:pStyle w:val="Prrafodelista"/>
+        <w:numPr>
+          <w:ilvl w:val="0"/>
+          <w:numId w:val="1"/>
+        </w:numPr>
+      </w:pPr>
+      <w:r>
+        <w:t xml:space="preserve">Després del </w:t>
+      </w:r>
+      <w:proofErr w:type="spellStart"/>
+      <w:r>
+        <w:t>header</w:t>
+      </w:r>
+      <w:proofErr w:type="spellEnd"/>
+      <w:r>
+        <w:t xml:space="preserve">, afegeixo, una etiqueta </w:t>
+      </w:r>
+      <w:proofErr w:type="spellStart"/>
+      <w:r>
+        <w:t>main</w:t>
+      </w:r>
+      <w:proofErr w:type="spellEnd"/>
+      <w:r>
+        <w:t>, on es troba tota la part principal de</w:t>
+      </w:r>
+      <w:r>
+        <w:t xml:space="preserve">l </w:t>
+      </w:r>
+      <w:proofErr w:type="spellStart"/>
+      <w:r>
+        <w:t>body</w:t>
+      </w:r>
+      <w:proofErr w:type="spellEnd"/>
+      <w:r>
+        <w:t xml:space="preserve"> de</w:t>
+      </w:r>
+      <w:r>
+        <w:t xml:space="preserve"> la pàgina</w:t>
+      </w:r>
+      <w:r>
+        <w:t xml:space="preserve">, amb un </w:t>
+      </w:r>
+      <w:proofErr w:type="spellStart"/>
+      <w:r>
+        <w:t>role</w:t>
+      </w:r>
+      <w:proofErr w:type="spellEnd"/>
+      <w:r>
+        <w:t>=”</w:t>
+      </w:r>
+      <w:proofErr w:type="spellStart"/>
+      <w:r>
+        <w:t>main</w:t>
+      </w:r>
+      <w:proofErr w:type="spellEnd"/>
+      <w:r>
+        <w:t>”, per a definir aquesta part principal de la web</w:t>
+      </w:r>
+    </w:p>
+    <w:p>
+      <w:pPr>
+        <w:pStyle w:val="Prrafodelista"/>
+        <w:numPr>
+          <w:ilvl w:val="0"/>
+          <w:numId w:val="1"/>
+        </w:numPr>
+      </w:pPr>
+      <w:r>
+        <w:t xml:space="preserve">A continuació organitzo dins el </w:t>
+      </w:r>
+      <w:proofErr w:type="spellStart"/>
+      <w:r>
+        <w:t>main</w:t>
+      </w:r>
+      <w:proofErr w:type="spellEnd"/>
+      <w:r>
+        <w:t xml:space="preserve"> la primera part en una &lt;</w:t>
+      </w:r>
+      <w:proofErr w:type="spellStart"/>
+      <w:r>
+        <w:t>section</w:t>
+      </w:r>
+      <w:proofErr w:type="spellEnd"/>
+      <w:r>
+        <w:t xml:space="preserve">&gt;,  per a diferenciar una part concreta de tota </w:t>
+      </w:r>
+      <w:proofErr w:type="spellStart"/>
+      <w:r>
+        <w:t>l’informació</w:t>
+      </w:r>
+      <w:proofErr w:type="spellEnd"/>
+      <w:r>
+        <w:t xml:space="preserve"> de la pàgina. Dins d’aquest </w:t>
+      </w:r>
+      <w:proofErr w:type="spellStart"/>
+      <w:r>
+        <w:t>section</w:t>
+      </w:r>
+      <w:proofErr w:type="spellEnd"/>
+      <w:r>
+        <w:t xml:space="preserve">, organitzem </w:t>
+      </w:r>
+      <w:proofErr w:type="spellStart"/>
+      <w:r>
+        <w:t>l’informació</w:t>
+      </w:r>
+      <w:proofErr w:type="spellEnd"/>
+      <w:r>
+        <w:t xml:space="preserve"> d’una manera semànticament correcta, amb un h2 que farà de títol d’aquesta secció, després un paràgraf que ens donarà una mica més d’informació del tema, i a continuació un altre subtítol, h3 en aquest cas, que ens introdueix un altra subtema,  que ho completem amb una petita llista ordenada amb diferents inputs d’informació.</w:t>
+      </w:r>
+    </w:p>
+    <w:p>
+      <w:pPr>
+        <w:pStyle w:val="Prrafodelista"/>
+        <w:numPr>
+          <w:ilvl w:val="0"/>
+          <w:numId w:val="1"/>
+        </w:numPr>
+      </w:pPr>
+      <w:r>
+        <w:t xml:space="preserve">A la secció que hem afegit abans, li afegeixo diferents elements ARIA per a millorar l’accessibilitat de la pàgina, al h1 principal del </w:t>
+      </w:r>
+      <w:proofErr w:type="spellStart"/>
+      <w:r>
+        <w:t>header</w:t>
+      </w:r>
+      <w:proofErr w:type="spellEnd"/>
+      <w:r>
+        <w:t xml:space="preserve">, li afegeixo un </w:t>
+      </w:r>
+      <w:proofErr w:type="spellStart"/>
+      <w:r>
+        <w:t>id</w:t>
+      </w:r>
+      <w:proofErr w:type="spellEnd"/>
+      <w:r>
+        <w:t>, on després utilitzaré amb l’atribut “</w:t>
+      </w:r>
+      <w:proofErr w:type="spellStart"/>
+      <w:r>
+        <w:t>aria-labelledby</w:t>
+      </w:r>
+      <w:proofErr w:type="spellEnd"/>
+      <w:r>
+        <w:t xml:space="preserve"> “, que ens informa, a qui fa referencia l’element que ho porta, en aquest cas la secció, farà referència al h1 principal de la pàgina. I repeteixo el mateix patró, per fer-ho amb l’h3 de dins de la secció amb la llista que fa referència a aquest subtítol</w:t>
+      </w:r>
+    </w:p>
+    <w:p>
+      <w:pPr>
+        <w:pStyle w:val="Prrafodelista"/>
+        <w:numPr>
+          <w:ilvl w:val="0"/>
+          <w:numId w:val="1"/>
+        </w:numPr>
+      </w:pPr>
+      <w:r>
+        <w:t>He utilitzat les etiquetes &lt;</w:t>
+      </w:r>
+      <w:proofErr w:type="spellStart"/>
+      <w:r>
+        <w:t>figure</w:t>
+      </w:r>
+      <w:proofErr w:type="spellEnd"/>
+      <w:r>
+        <w:t>&gt; i &lt;</w:t>
+      </w:r>
+      <w:proofErr w:type="spellStart"/>
+      <w:r>
+        <w:t>figcaption</w:t>
+      </w:r>
+      <w:proofErr w:type="spellEnd"/>
+      <w:r>
+        <w:t xml:space="preserve">&gt; per incloure la imatge amb un text que indica l'origen de la mateixa. Això ajuda a associar directament el crèdit de la imatge amb ella, </w:t>
+      </w:r>
+      <w:r>
+        <w:t>per millorar</w:t>
+      </w:r>
+      <w:r>
+        <w:t xml:space="preserve"> la semàntica i la claredat de</w:t>
+      </w:r>
+      <w:r>
+        <w:t xml:space="preserve"> la pàgina</w:t>
+      </w:r>
+      <w:r>
+        <w:t>.</w:t>
+      </w:r>
+      <w:r>
+        <w:t xml:space="preserve"> A més un “</w:t>
+      </w:r>
+      <w:proofErr w:type="spellStart"/>
+      <w:r>
+        <w:t>aria</w:t>
+      </w:r>
+      <w:proofErr w:type="spellEnd"/>
+      <w:r>
+        <w:t>-label”, que ens dona informació més concreta del que fa l’etiqueta en aquest cas l’&lt;a&gt;</w:t>
+      </w:r>
+    </w:p>
+    <w:p>
+      <w:pPr>
+        <w:pStyle w:val="Prrafodelista"/>
+        <w:numPr>
+          <w:ilvl w:val="0"/>
+          <w:numId w:val="1"/>
+        </w:numPr>
+      </w:pPr>
+      <w:r>
+        <w:t>A la part de “relacionat:”,  h</w:t>
+      </w:r>
+      <w:r>
+        <w:t xml:space="preserve">e </w:t>
+      </w:r>
+      <w:r>
+        <w:t>millorat la semàntica i l'accessibilitat: s'utilitza una secció amb etiquetes clares, una taula ben estructurada amb capçalera, cos i descripció, i enllaços amb etiquetes descriptives per facilitar la comprensió i navegació per tots els usuaris</w:t>
+      </w:r>
+      <w:r>
+        <w:t>. A més he afegit estils bàsics per a que la taula es vegi de manera clara</w:t>
+      </w:r>
+    </w:p>
+    <w:p>
+      <w:pPr>
+        <w:pStyle w:val="Prrafodelista"/>
+        <w:numPr>
+          <w:ilvl w:val="0"/>
+          <w:numId w:val="1"/>
+        </w:numPr>
+      </w:pPr>
+      <w:r>
+        <w:t xml:space="preserve">A continuació, he </w:t>
+      </w:r>
+      <w:r>
+        <w:t xml:space="preserve">utilitzat una secció per tractar el tema dels universos paral·lels i la </w:t>
+      </w:r>
+      <w:proofErr w:type="spellStart"/>
+      <w:r>
+        <w:t>multidimensió</w:t>
+      </w:r>
+      <w:proofErr w:type="spellEnd"/>
+      <w:r>
+        <w:t xml:space="preserve">. Es fa servir l'atribut </w:t>
+      </w:r>
+      <w:proofErr w:type="spellStart"/>
+      <w:r>
+        <w:t>aria-labelledby</w:t>
+      </w:r>
+      <w:proofErr w:type="spellEnd"/>
+      <w:r>
+        <w:t xml:space="preserve"> per vincular el títol de la secció amb el contingut, millorant l'accessibilitat. Els paràgrafs descriuen el concepte i com es representa en la cultura popular, amb un botó interactiu que invita a l'usuari a participar en un joc relacionat amb el tema</w:t>
+      </w:r>
+      <w:r>
+        <w:t>.</w:t>
+      </w:r>
+    </w:p>
+    <w:p>
+      <w:pPr>
+        <w:pStyle w:val="Prrafodelista"/>
+        <w:numPr>
+          <w:ilvl w:val="0"/>
+          <w:numId w:val="1"/>
+        </w:numPr>
+      </w:pPr>
+      <w:r>
+        <w:t xml:space="preserve">Afegir un </w:t>
+      </w:r>
+      <w:proofErr w:type="spellStart"/>
+      <w:r>
+        <w:t>footer</w:t>
+      </w:r>
+      <w:proofErr w:type="spellEnd"/>
+      <w:r>
+        <w:t xml:space="preserve"> ,</w:t>
+      </w:r>
+      <w:r>
+        <w:t xml:space="preserve">que utilitza l'atribut </w:t>
+      </w:r>
+      <w:proofErr w:type="spellStart"/>
+      <w:r>
+        <w:t>role</w:t>
+      </w:r>
+      <w:proofErr w:type="spellEnd"/>
+      <w:r>
+        <w:t>="</w:t>
+      </w:r>
+      <w:proofErr w:type="spellStart"/>
+      <w:r>
+        <w:t>contentinfo</w:t>
+      </w:r>
+      <w:proofErr w:type="spellEnd"/>
+      <w:r>
+        <w:t>" per indicar que conté informació al contingut general de</w:t>
+      </w:r>
+      <w:r>
+        <w:t xml:space="preserve"> la pàgina</w:t>
+      </w:r>
+      <w:r>
+        <w:t xml:space="preserve">, com contactes o drets d'autor. L'atribut </w:t>
+      </w:r>
+      <w:proofErr w:type="spellStart"/>
+      <w:r>
+        <w:t>aria</w:t>
+      </w:r>
+      <w:proofErr w:type="spellEnd"/>
+      <w:r>
+        <w:t>-label proporciona una etiqueta descriptiva</w:t>
+      </w:r>
+      <w:r>
+        <w:t xml:space="preserve"> d’aquest.</w:t>
+      </w:r>
+    </w:p>
     <w:p/>
     <w:p/>
+    <w:p/>
+    <w:p>
+      <w:pPr>
+        <w:pStyle w:val="Prrafodelista"/>
+        <w:numPr>
+          <w:ilvl w:val="0"/>
+          <w:numId w:val="2"/>
+        </w:numPr>
+      </w:pPr>
+      <w:proofErr w:type="spellStart"/>
+      <w:r>
+        <w:lastRenderedPageBreak/>
+        <w:t>Claritat</w:t>
+      </w:r>
+      <w:proofErr w:type="spellEnd"/>
+      <w:r>
+        <w:t xml:space="preserve"> del Contingut: He assegurat que tots els textos siguin clars i fàcils de llegir, utilitzant llenguatge simple i directe. Això ajuda a que la pàgina sigui comprensible per a un rang més ampli d'usuaris, incloent aquells amb dificultats de lectura.</w:t>
+      </w:r>
+    </w:p>
+    <w:p>
+      <w:pPr>
+        <w:pStyle w:val="Prrafodelista"/>
+        <w:numPr>
+          <w:ilvl w:val="0"/>
+          <w:numId w:val="2"/>
+        </w:numPr>
+      </w:pPr>
+      <w:r>
+        <w:t>Navegació Intuïtiva: La estructura de la pàgina està dissenyada per ser intuïtiva. Amb l'ús de capçaleres semàntiques i enllaços ben etiquetats, els usuaris poden navegar fàcilment per la pàgina, trobant ràpidament la informació que busquen.</w:t>
+      </w:r>
+    </w:p>
+    <w:p>
+      <w:pPr>
+        <w:pStyle w:val="Prrafodelista"/>
+        <w:numPr>
+          <w:ilvl w:val="0"/>
+          <w:numId w:val="2"/>
+        </w:numPr>
+      </w:pPr>
+      <w:r>
+        <w:t xml:space="preserve">Elements Interactius Accessibles: Els botons i enllaços interactius tenen etiquetes ARIA clares, que descriuen la seva funció. Això és crucial per a usuaris de tecnologies </w:t>
+      </w:r>
+      <w:proofErr w:type="spellStart"/>
+      <w:r>
+        <w:t>assistives</w:t>
+      </w:r>
+      <w:proofErr w:type="spellEnd"/>
+      <w:r>
+        <w:t>, com els lectors de pantalla, perquè puguin interactuar efectivament amb la pàgina.</w:t>
+      </w:r>
+    </w:p>
     <w:sectPr>
       <w:pgSz w:w="11906" w:h="16838"/>
       <w:pgMar w:top="1417" w:right="1701" w:bottom="1417" w:left="1701" w:header="708" w:footer="708" w:gutter="0"/>
@@ -85,6 +483,95 @@
 <file path=word/numbering.xml><?xml version="1.0" encoding="utf-8"?>
 <w:numbering xmlns:wpc="http://schemas.microsoft.com/office/word/2010/wordprocessingCanvas" xmlns:cx="http://schemas.microsoft.com/office/drawing/2014/chartex" xmlns:cx1="http://schemas.microsoft.com/office/drawing/2015/9/8/chartex" xmlns:cx2="http://schemas.microsoft.com/office/drawing/2015/10/21/chartex" xmlns:cx3="http://schemas.microsoft.com/office/drawing/2016/5/9/chartex" xmlns:cx4="http://schemas.microsoft.com/office/drawing/2016/5/10/chartex" xmlns:cx5="http://schemas.microsoft.com/office/drawing/2016/5/11/chartex" xmlns:cx6="http://schemas.microsoft.com/office/drawing/2016/5/12/chartex" xmlns:cx7="http://schemas.microsoft.com/office/drawing/2016/5/13/chartex" xmlns:cx8="http://schemas.microsoft.com/office/drawing/2016/5/14/chartex" xmlns:mc="http://schemas.openxmlformats.org/markup-compatibility/2006" xmlns:aink="http://schemas.microsoft.com/office/drawing/2016/ink" xmlns:am3d="http://schemas.microsoft.com/office/drawing/2017/model3d" xmlns:o="urn:schemas-microsoft-com:office:office" xmlns:r="http://schemas.openxmlformats.org/officeDocument/2006/relationships" xmlns:m="http://schemas.openxmlformats.org/officeDocument/2006/math" xmlns:v="urn:schemas-microsoft-com:vml" xmlns:wp14="http://schemas.microsoft.com/office/word/2010/wordprocessingDrawing" xmlns:wp="http://schemas.openxmlformats.org/drawingml/2006/wordprocessingDrawing" xmlns:w10="urn:schemas-microsoft-com:office:word" xmlns:w="http://schemas.openxmlformats.org/wordprocessingml/2006/main" xmlns:w14="http://schemas.microsoft.com/office/word/2010/wordml" xmlns:w15="http://schemas.microsoft.com/office/word/2012/wordml" xmlns:w16cex="http://schemas.microsoft.com/office/word/2018/wordml/cex" xmlns:w16cid="http://schemas.microsoft.com/office/word/2016/wordml/cid" xmlns:w16="http://schemas.microsoft.com/office/word/2018/wordml" xmlns:w16sdtdh="http://schemas.microsoft.com/office/word/2020/wordml/sdtdatahash" xmlns:w16se="http://schemas.microsoft.com/office/word/2015/wordml/symex" xmlns:wpg="http://schemas.microsoft.com/office/word/2010/wordprocessingGroup" xmlns:wpi="http://schemas.microsoft.com/office/word/2010/wordprocessingInk" xmlns:wne="http://schemas.microsoft.com/office/word/2006/wordml" xmlns:wps="http://schemas.microsoft.com/office/word/2010/wordprocessingShape" mc:Ignorable="w14 w15 w16se w16cid w16 w16cex w16sdtdh wp14">
   <w:abstractNum w:abstractNumId="0" w15:restartNumberingAfterBreak="0">
+    <w:nsid w:val="0FFB3D59"/>
+    <w:multiLevelType w:val="hybridMultilevel"/>
+    <w:tmpl w:val="02D4E44C"/>
+    <w:lvl w:ilvl="0" w:tplc="0403000F">
+      <w:start w:val="1"/>
+      <w:numFmt w:val="decimal"/>
+      <w:lvlText w:val="%1."/>
+      <w:lvlJc w:val="left"/>
+      <w:pPr>
+        <w:ind w:left="720" w:hanging="360"/>
+      </w:pPr>
+      <w:rPr>
+        <w:rFonts w:hint="default"/>
+      </w:rPr>
+    </w:lvl>
+    <w:lvl w:ilvl="1" w:tplc="04030019" w:tentative="1">
+      <w:start w:val="1"/>
+      <w:numFmt w:val="lowerLetter"/>
+      <w:lvlText w:val="%2."/>
+      <w:lvlJc w:val="left"/>
+      <w:pPr>
+        <w:ind w:left="1440" w:hanging="360"/>
+      </w:pPr>
+    </w:lvl>
+    <w:lvl w:ilvl="2" w:tplc="0403001B" w:tentative="1">
+      <w:start w:val="1"/>
+      <w:numFmt w:val="lowerRoman"/>
+      <w:lvlText w:val="%3."/>
+      <w:lvlJc w:val="right"/>
+      <w:pPr>
+        <w:ind w:left="2160" w:hanging="180"/>
+      </w:pPr>
+    </w:lvl>
+    <w:lvl w:ilvl="3" w:tplc="0403000F" w:tentative="1">
+      <w:start w:val="1"/>
+      <w:numFmt w:val="decimal"/>
+      <w:lvlText w:val="%4."/>
+      <w:lvlJc w:val="left"/>
+      <w:pPr>
+        <w:ind w:left="2880" w:hanging="360"/>
+      </w:pPr>
+    </w:lvl>
+    <w:lvl w:ilvl="4" w:tplc="04030019" w:tentative="1">
+      <w:start w:val="1"/>
+      <w:numFmt w:val="lowerLetter"/>
+      <w:lvlText w:val="%5."/>
+      <w:lvlJc w:val="left"/>
+      <w:pPr>
+        <w:ind w:left="3600" w:hanging="360"/>
+      </w:pPr>
+    </w:lvl>
+    <w:lvl w:ilvl="5" w:tplc="0403001B" w:tentative="1">
+      <w:start w:val="1"/>
+      <w:numFmt w:val="lowerRoman"/>
+      <w:lvlText w:val="%6."/>
+      <w:lvlJc w:val="right"/>
+      <w:pPr>
+        <w:ind w:left="4320" w:hanging="180"/>
+      </w:pPr>
+    </w:lvl>
+    <w:lvl w:ilvl="6" w:tplc="0403000F" w:tentative="1">
+      <w:start w:val="1"/>
+      <w:numFmt w:val="decimal"/>
+      <w:lvlText w:val="%7."/>
+      <w:lvlJc w:val="left"/>
+      <w:pPr>
+        <w:ind w:left="5040" w:hanging="360"/>
+      </w:pPr>
+    </w:lvl>
+    <w:lvl w:ilvl="7" w:tplc="04030019" w:tentative="1">
+      <w:start w:val="1"/>
+      <w:numFmt w:val="lowerLetter"/>
+      <w:lvlText w:val="%8."/>
+      <w:lvlJc w:val="left"/>
+      <w:pPr>
+        <w:ind w:left="5760" w:hanging="360"/>
+      </w:pPr>
+    </w:lvl>
+    <w:lvl w:ilvl="8" w:tplc="0403001B" w:tentative="1">
+      <w:start w:val="1"/>
+      <w:numFmt w:val="lowerRoman"/>
+      <w:lvlText w:val="%9."/>
+      <w:lvlJc w:val="right"/>
+      <w:pPr>
+        <w:ind w:left="6480" w:hanging="180"/>
+      </w:pPr>
+    </w:lvl>
+  </w:abstractNum>
+  <w:abstractNum w:abstractNumId="1" w15:restartNumberingAfterBreak="0">
     <w:nsid w:val="778A4522"/>
     <w:multiLevelType w:val="hybridMultilevel"/>
     <w:tmpl w:val="7F2A12B0"/>
@@ -100,7 +587,7 @@
         <w:rFonts w:hint="default"/>
       </w:rPr>
     </w:lvl>
-    <w:lvl w:ilvl="1" w:tplc="04030019" w:tentative="1">
+    <w:lvl w:ilvl="1" w:tplc="04030019">
       <w:start w:val="1"/>
       <w:numFmt w:val="lowerLetter"/>
       <w:lvlText w:val="%2."/>
@@ -174,6 +661,9 @@
     </w:lvl>
   </w:abstractNum>
   <w:num w:numId="1">
+    <w:abstractNumId w:val="1"/>
+  </w:num>
+  <w:num w:numId="2">
     <w:abstractNumId w:val="0"/>
   </w:num>
 </w:numbering>

</xml_diff>